<commit_message>
adicionada fonte de livros sobre leishmaniose
</commit_message>
<xml_diff>
--- a/leonardo/ONGs.docx
+++ b/leonardo/ONGs.docx
@@ -64,6 +64,7 @@
           <w:id w:val="-1918398653"/>
           <w:citation/>
         </w:sdtPr>
+        <w:sdtEndPr/>
         <w:sdtContent>
           <w:r>
             <w:rPr>
@@ -142,6 +143,7 @@
           <w:id w:val="-396276862"/>
           <w:citation/>
         </w:sdtPr>
+        <w:sdtEndPr/>
         <w:sdtContent>
           <w:r>
             <w:rPr>
@@ -230,6 +232,7 @@
           <w:id w:val="-1671177122"/>
           <w:citation/>
         </w:sdtPr>
+        <w:sdtEndPr/>
         <w:sdtContent>
           <w:r>
             <w:rPr>
@@ -318,6 +321,7 @@
           <w:id w:val="-1074887774"/>
           <w:citation/>
         </w:sdtPr>
+        <w:sdtEndPr/>
         <w:sdtContent>
           <w:r>
             <w:rPr>
@@ -453,6 +457,7 @@
           <w:id w:val="1491443678"/>
           <w:citation/>
         </w:sdtPr>
+        <w:sdtEndPr/>
         <w:sdtContent>
           <w:r>
             <w:rPr>
@@ -529,6 +534,35 @@
       <w:r>
         <w:t>.</w:t>
       </w:r>
+      <w:r>
+        <w:t xml:space="preserve"> </w:t>
+      </w:r>
+      <w:sdt>
+        <w:sdtPr>
+          <w:id w:val="1470322889"/>
+          <w:citation/>
+        </w:sdtPr>
+        <w:sdtContent>
+          <w:r>
+            <w:fldChar w:fldCharType="begin"/>
+          </w:r>
+          <w:r>
+            <w:instrText xml:space="preserve"> CITATION Nat15 \l 1046 </w:instrText>
+          </w:r>
+          <w:r>
+            <w:fldChar w:fldCharType="separate"/>
+          </w:r>
+          <w:r>
+            <w:rPr>
+              <w:noProof/>
+            </w:rPr>
+            <w:t>(G1, 2015)</w:t>
+          </w:r>
+          <w:r>
+            <w:fldChar w:fldCharType="end"/>
+          </w:r>
+        </w:sdtContent>
+      </w:sdt>
     </w:p>
     <w:p>
       <w:pPr>
@@ -559,16 +593,7 @@
           <w:rFonts w:ascii="Tahoma" w:hAnsi="Tahoma" w:cs="Tahoma"/>
           <w:szCs w:val="24"/>
         </w:rPr>
-        <w:t xml:space="preserve">Centro de Zoonoses é a opção adotada pelo governo para garantir o bem-estar de animais e da população. Agindo no controle das zoonoses (doenças que podem ser transmitidas de animais para seres humanos) e na prevenção de epidemias. Tais unidades de saúde já podem ser encontradas hoje em todos os estados do País. Embora nem todo mundo saiba exatamente como funciona ou qual é o trabalho realizado pelo centro de zoonoses, muitos se sentem mais </w:t>
-      </w:r>
-      <w:bookmarkStart w:id="0" w:name="_GoBack"/>
-      <w:bookmarkEnd w:id="0"/>
-      <w:r>
-        <w:rPr>
-          <w:rFonts w:ascii="Tahoma" w:hAnsi="Tahoma" w:cs="Tahoma"/>
-          <w:szCs w:val="24"/>
-        </w:rPr>
-        <w:t>familiarizados com o tema quando se fala em “carrocinhas”.</w:t>
+        <w:t>Centro de Zoonoses é a opção adotada pelo governo para garantir o bem-estar de animais e da população. Agindo no controle das zoonoses (doenças que podem ser transmitidas de animais para seres humanos) e na prevenção de epidemias. Tais unidades de saúde já podem ser encontradas hoje em todos os estados do País. Embora nem todo mundo saiba exatamente como funciona ou qual é o trabalho realizado pelo centro de zoonoses, muitos se sentem mais familiarizados com o tema quando se fala em “carrocinhas”.</w:t>
       </w:r>
       <w:r>
         <w:rPr>
@@ -586,6 +611,7 @@
           <w:id w:val="10041266"/>
           <w:citation/>
         </w:sdtPr>
+        <w:sdtEndPr/>
         <w:sdtContent>
           <w:r>
             <w:rPr>
@@ -639,21 +665,7 @@
           <w:rFonts w:ascii="Tahoma" w:hAnsi="Tahoma" w:cs="Tahoma"/>
           <w:szCs w:val="24"/>
         </w:rPr>
-        <w:t xml:space="preserve">As unidades de Zoonoses presentes no país contam com treinamentos, cursos e estágios específicos para profissionais na área, bem como oferecem ajuda para o </w:t>
-      </w:r>
-      <w:r>
-        <w:rPr>
-          <w:rFonts w:ascii="Tahoma" w:hAnsi="Tahoma" w:cs="Tahoma"/>
-          <w:szCs w:val="24"/>
-        </w:rPr>
-        <w:t>público</w:t>
-      </w:r>
-      <w:r>
-        <w:rPr>
-          <w:rFonts w:ascii="Tahoma" w:hAnsi="Tahoma" w:cs="Tahoma"/>
-          <w:szCs w:val="24"/>
-        </w:rPr>
-        <w:t xml:space="preserve"> geral para o controle da população de animais domésticos e </w:t>
+        <w:t xml:space="preserve">As unidades de Zoonoses presentes no país contam com treinamentos, cursos e estágios específicos para profissionais na área, bem como oferecem ajuda para o público geral para o controle da população de animais domésticos e </w:t>
       </w:r>
       <w:proofErr w:type="spellStart"/>
       <w:r>
@@ -696,6 +708,7 @@
           <w:id w:val="10041267"/>
           <w:citation/>
         </w:sdtPr>
+        <w:sdtEndPr/>
         <w:sdtContent>
           <w:r>
             <w:rPr>
@@ -777,7 +790,28 @@
           <w:rFonts w:ascii="Tahoma" w:hAnsi="Tahoma" w:cs="Tahoma"/>
           <w:szCs w:val="24"/>
         </w:rPr>
-        <w:t>Abaixo será apresentada algumas das zoonoses.</w:t>
+        <w:t>Abaixo serão</w:t>
+      </w:r>
+      <w:r>
+        <w:rPr>
+          <w:rFonts w:ascii="Tahoma" w:hAnsi="Tahoma" w:cs="Tahoma"/>
+          <w:szCs w:val="24"/>
+        </w:rPr>
+        <w:t xml:space="preserve"> apresentada</w:t>
+      </w:r>
+      <w:r>
+        <w:rPr>
+          <w:rFonts w:ascii="Tahoma" w:hAnsi="Tahoma" w:cs="Tahoma"/>
+          <w:szCs w:val="24"/>
+        </w:rPr>
+        <w:t>s</w:t>
+      </w:r>
+      <w:r>
+        <w:rPr>
+          <w:rFonts w:ascii="Tahoma" w:hAnsi="Tahoma" w:cs="Tahoma"/>
+          <w:szCs w:val="24"/>
+        </w:rPr>
+        <w:t xml:space="preserve"> algumas das zoonoses.</w:t>
       </w:r>
     </w:p>
     <w:p>
@@ -797,38 +831,20 @@
         <w:t>“</w:t>
       </w:r>
       <w:r>
-        <w:t xml:space="preserve">A raiva é uma doença viral </w:t>
-      </w:r>
-      <w:proofErr w:type="spellStart"/>
-      <w:r>
-        <w:t>prevenível</w:t>
-      </w:r>
-      <w:proofErr w:type="spellEnd"/>
-      <w:r>
-        <w:t xml:space="preserve"> de mamíferos, que geralmente é transmitida através da mordida de um animal infectado. O vírus da raiva infecta o sistema nervoso central, causando encefalopatia e morte. Os primeiros sintomas da raiva em humanos não são específicos e consistem em febre, dor de cabeça e mal-estar geral. À medida que a doença progride, os sintomas neurológicos aparecem e podem incluir insônia, ansiedade, confusão, paralisia, excitação, alucinação, agitação, </w:t>
-      </w:r>
-      <w:proofErr w:type="spellStart"/>
-      <w:r>
-        <w:t>hiper-salivação</w:t>
-      </w:r>
-      <w:proofErr w:type="spellEnd"/>
-      <w:r>
-        <w:t xml:space="preserve">, dificuldade de engolir e hidrofobia (medo da água). A morte ocorre dentro de dias após o aparecimento dos sintomas neurológicos como a </w:t>
-      </w:r>
-      <w:r>
-        <w:t>hidrofobia.</w:t>
-      </w:r>
-      <w:r>
-        <w:t xml:space="preserve"> ”</w:t>
-      </w:r>
-      <w:r>
-        <w:t xml:space="preserve"> </w:t>
+        <w:t>A raiva é uma doença viral</w:t>
+      </w:r>
+      <w:r>
+        <w:t>, que geralmente é transmitida através da mordida de um animal infectado. O vírus da raiva infecta o sistema nervoso central, causando encefalopatia e morte. Os primeiros sintomas da raiva em humanos não são específicos e consistem em febre, dor de cabeça e mal-estar geral. À medida que a doença progride, os sintomas neurológicos aparecem e podem incluir insônia, ansiedade, confusão, paralisia, excitação, alucinação, agitação, hiper-salivação, dificuldade de engolir e hidrofobia (medo da água). A morte ocorre dentro de dias após o aparecimento dos sintomas neurológicos como a hidrofobia.</w:t>
+      </w:r>
+      <w:r>
+        <w:t xml:space="preserve"> ” </w:t>
       </w:r>
       <w:sdt>
         <w:sdtPr>
           <w:id w:val="10041268"/>
           <w:citation/>
         </w:sdtPr>
+        <w:sdtEndPr/>
         <w:sdtContent>
           <w:r>
             <w:fldChar w:fldCharType="begin"/>
@@ -871,6 +887,7 @@
           <w:id w:val="10041270"/>
           <w:citation/>
         </w:sdtPr>
+        <w:sdtEndPr/>
         <w:sdtContent>
           <w:r>
             <w:fldChar w:fldCharType="begin"/>
@@ -892,6 +909,153 @@
           </w:r>
         </w:sdtContent>
       </w:sdt>
+    </w:p>
+    <w:p>
+      <w:pPr>
+        <w:pStyle w:val="Ttulo2"/>
+      </w:pPr>
+      <w:r>
+        <w:t>Leishmaniose</w:t>
+      </w:r>
+    </w:p>
+    <w:p>
+      <w:r>
+        <w:t xml:space="preserve">“A leishmaniose é uma doença não contagiosa causada por parasitas </w:t>
+      </w:r>
+      <w:r>
+        <w:t>(protozoário</w:t>
+      </w:r>
+      <w:r>
+        <w:t xml:space="preserve"> </w:t>
+      </w:r>
+      <w:proofErr w:type="spellStart"/>
+      <w:r>
+        <w:t>Leishmania</w:t>
+      </w:r>
+      <w:proofErr w:type="spellEnd"/>
+      <w:r>
+        <w:t xml:space="preserve">) que invadem e se reproduzem dentro das células que fazem parte do sistema imunológico (macrófagos) da pessoa </w:t>
+      </w:r>
+      <w:r>
+        <w:t>infectada. ”</w:t>
+      </w:r>
+      <w:r>
+        <w:t xml:space="preserve"> (Ministério da Saúde, </w:t>
+      </w:r>
+      <w:r>
+        <w:t>2008)</w:t>
+      </w:r>
+    </w:p>
+    <w:p>
+      <w:r>
+        <w:t>Esta doença pode se manifestar de duas formas: leishmaniose tegumentar ou cutânea e a le</w:t>
+      </w:r>
+      <w:r>
+        <w:t xml:space="preserve">ishmaniose visceral ou </w:t>
+      </w:r>
+      <w:proofErr w:type="spellStart"/>
+      <w:r>
+        <w:t>calazar</w:t>
+      </w:r>
+      <w:proofErr w:type="spellEnd"/>
+      <w:r>
+        <w:t>.</w:t>
+      </w:r>
+    </w:p>
+    <w:p>
+      <w:r>
+        <w:t xml:space="preserve">A leishmaniose visceral ocorre quando o parasita se espalha para a medula óssea, baço e fígado. Febre, perda de peso, tosse, </w:t>
+      </w:r>
+      <w:proofErr w:type="spellStart"/>
+      <w:r>
+        <w:t>linfadenopatia</w:t>
+      </w:r>
+      <w:proofErr w:type="spellEnd"/>
+      <w:r>
+        <w:t xml:space="preserve">, </w:t>
+      </w:r>
+      <w:proofErr w:type="spellStart"/>
+      <w:r>
+        <w:t>hepatoesplenomegalia</w:t>
+      </w:r>
+      <w:proofErr w:type="spellEnd"/>
+      <w:r>
+        <w:t xml:space="preserve"> são os sintomas mais comuns. Podem ocorrer início abrupto ou progressão lenta, e a febre pode ser contínua ou intermitente. Complicações adicionais incluem enterite, hemorragia </w:t>
+      </w:r>
+      <w:proofErr w:type="spellStart"/>
+      <w:r>
+        <w:t>oronasal</w:t>
+      </w:r>
+      <w:proofErr w:type="spellEnd"/>
+      <w:r>
+        <w:t xml:space="preserve"> ou gastrointestinal, pneumonia e nefrite, que podem conduzir à morte. </w:t>
+      </w:r>
+      <w:sdt>
+        <w:sdtPr>
+          <w:id w:val="1613325690"/>
+          <w:citation/>
+        </w:sdtPr>
+        <w:sdtContent>
+          <w:r>
+            <w:fldChar w:fldCharType="begin"/>
+          </w:r>
+          <w:r>
+            <w:instrText xml:space="preserve"> CITATION Bol15 \l 1046 </w:instrText>
+          </w:r>
+          <w:r>
+            <w:fldChar w:fldCharType="separate"/>
+          </w:r>
+          <w:r>
+            <w:rPr>
+              <w:noProof/>
+            </w:rPr>
+            <w:t>(Bologna, Jorizzo, &amp; Schaffer, 2015)</w:t>
+          </w:r>
+          <w:r>
+            <w:fldChar w:fldCharType="end"/>
+          </w:r>
+        </w:sdtContent>
+      </w:sdt>
+    </w:p>
+    <w:p>
+      <w:r>
+        <w:t>Segundo o Ministério da Saúde, a transmissão se dá através de mosquitos que se alimentam de sangue, e, que, dependendo da localidade, recebem diferentes nomes. Por serem muito pequenos, esses mosquitos conseguem ultrapassar telas de proteção. É comum encontrá-los em loca</w:t>
+      </w:r>
+      <w:r>
+        <w:t>is úmidos e com muitas plantas.</w:t>
+      </w:r>
+    </w:p>
+    <w:p>
+      <w:pPr>
+        <w:pStyle w:val="Ttulo2"/>
+      </w:pPr>
+      <w:r>
+        <w:lastRenderedPageBreak/>
+        <w:t>Leptospirose</w:t>
+      </w:r>
+    </w:p>
+    <w:p>
+      <w:r>
+        <w:t>A Leptospirose é uma doença bacteriana eliminada pela urina do rato, transmitida para o homem ou para os animais através da água (rios, córregos, valetas), solo e por ali</w:t>
+      </w:r>
+      <w:r>
+        <w:t>mentos contaminados pela mesma.</w:t>
+      </w:r>
+    </w:p>
+    <w:p>
+      <w:r>
+        <w:t>Em vários países a ineficácia e a inexistência de rede de esgoto e drenagem de águas pluviais, a coleta de lixo inadequada e as consequentes inundações são condições fav</w:t>
+      </w:r>
+      <w:r>
+        <w:t>oráveis à uma transmissão alta.</w:t>
+      </w:r>
+    </w:p>
+    <w:p>
+      <w:r>
+        <w:t>Segundo a UFRJ, no Brasil, entre 1996 e 2005, foram notificados 33.174 casos de leptospirose. Apenas os casos mais graves (ictéricos) são, geralmente, diagnosticados e, eventualmente, notificados. A leptospirose sem icterícia é, frequentemente, confundida com outras doenças (dengue, "gripe"), ou não leva à procura de assistência médica. Os casos notificados, provavelmente, representam apenas uma pequena parcela (cerca de 10%) do número real de casos no Brasil.</w:t>
+      </w:r>
+      <w:bookmarkStart w:id="0" w:name="_GoBack"/>
+      <w:bookmarkEnd w:id="0"/>
     </w:p>
     <w:p>
       <w:pPr>
@@ -2559,7 +2723,7 @@
     <b:MonthAccessed>05</b:MonthAccessed>
     <b:DayAccessed>04</b:DayAccessed>
     <b:URL>http://www.cachorrogato.com.br/cachorros/centro-zoonoses/</b:URL>
-    <b:RefOrder>4</b:RefOrder>
+    <b:RefOrder>5</b:RefOrder>
   </b:Source>
   <b:Source>
     <b:Tag>sob12</b:Tag>
@@ -2577,13 +2741,56 @@
     <b:MonthAccessed>05</b:MonthAccessed>
     <b:DayAccessed>04</b:DayAccessed>
     <b:URL>http://www.sobiologia.com.br/conteudos/Seresvivos/Ciencias/biovirus4.php</b:URL>
-    <b:RefOrder>5</b:RefOrder>
+    <b:RefOrder>6</b:RefOrder>
+  </b:Source>
+  <b:Source>
+    <b:Tag>Nat15</b:Tag>
+    <b:SourceType>InternetSite</b:SourceType>
+    <b:Guid>{0D8232D3-CF00-40D3-886E-87B57B7FB26B}</b:Guid>
+    <b:Title>G1</b:Title>
+    <b:Year>2015</b:Year>
+    <b:InternetSiteTitle>Natureza - Brasileiros têm 52 milhões de cães e 22 milhões de gatos, aponta IBGE</b:InternetSiteTitle>
+    <b:Month>Junho</b:Month>
+    <b:Day>02</b:Day>
+    <b:URL>http://g1.globo.com/natureza/noticia/2015/06/brasileiros-tem-52-milhoes-de-caes-e-22-milhoes-de-gatos-aponta-ibge.html</b:URL>
+    <b:RefOrder>4</b:RefOrder>
+  </b:Source>
+  <b:Source>
+    <b:Tag>Bol15</b:Tag>
+    <b:SourceType>Book</b:SourceType>
+    <b:Guid>{F0975AD2-13BC-4710-9C30-3A89A6B24DD4}</b:Guid>
+    <b:Title>Dermatologia</b:Title>
+    <b:Year>2015</b:Year>
+    <b:City>Rio de Janeiro</b:City>
+    <b:Publisher>Elsevier</b:Publisher>
+    <b:Author>
+      <b:Author>
+        <b:NameList>
+          <b:Person>
+            <b:Last>Bologna</b:Last>
+            <b:First>Jean</b:First>
+            <b:Middle>L.</b:Middle>
+          </b:Person>
+          <b:Person>
+            <b:Last>Jorizzo</b:Last>
+            <b:First>Joseph</b:First>
+            <b:Middle>L.</b:Middle>
+          </b:Person>
+          <b:Person>
+            <b:Last>Schaffer</b:Last>
+            <b:First>Julie</b:First>
+            <b:Middle>V.</b:Middle>
+          </b:Person>
+        </b:NameList>
+      </b:Author>
+    </b:Author>
+    <b:RefOrder>7</b:RefOrder>
   </b:Source>
 </b:Sources>
 </file>
 
 <file path=customXml/itemProps1.xml><?xml version="1.0" encoding="utf-8"?>
-<ds:datastoreItem xmlns:ds="http://schemas.openxmlformats.org/officeDocument/2006/customXml" ds:itemID="{F0237706-26AB-462B-A312-AE4CF68C4AE2}">
+<ds:datastoreItem xmlns:ds="http://schemas.openxmlformats.org/officeDocument/2006/customXml" ds:itemID="{D2464F63-F43A-401A-A98C-3F7D76A0199E}">
   <ds:schemaRefs>
     <ds:schemaRef ds:uri="http://schemas.openxmlformats.org/officeDocument/2006/bibliography"/>
   </ds:schemaRefs>

</xml_diff>